<commit_message>
Small updates to materials
</commit_message>
<xml_diff>
--- a/docs/materials/11-A-Containerization.docx
+++ b/docs/materials/11-A-Containerization.docx
@@ -709,13 +709,7 @@
         <w:rPr>
           <w:rFonts w:ascii="Courier" w:hAnsi="Courier" w:cstheme="minorHAnsi"/>
         </w:rPr>
-        <w:t>/</w:t>
-      </w:r>
-      <w:r>
-        <w:rPr>
-          <w:rFonts w:ascii="Courier" w:hAnsi="Courier" w:cstheme="minorHAnsi"/>
-        </w:rPr>
-        <w:t>var/run/</w:t>
+        <w:t>/var/run/</w:t>
       </w:r>
       <w:proofErr w:type="spellStart"/>
       <w:r>
@@ -1337,19 +1331,7 @@
         <w:rPr>
           <w:rFonts w:asciiTheme="minorHAnsi" w:hAnsiTheme="minorHAnsi" w:cstheme="minorHAnsi"/>
         </w:rPr>
-        <w:t xml:space="preserve">You will not be able to complete the activities </w:t>
-      </w:r>
-      <w:r>
-        <w:rPr>
-          <w:rFonts w:asciiTheme="minorHAnsi" w:hAnsiTheme="minorHAnsi" w:cstheme="minorHAnsi"/>
-        </w:rPr>
-        <w:t>until this works</w:t>
-      </w:r>
-      <w:r>
-        <w:rPr>
-          <w:rFonts w:asciiTheme="minorHAnsi" w:hAnsiTheme="minorHAnsi" w:cstheme="minorHAnsi"/>
-        </w:rPr>
-        <w:t>.</w:t>
+        <w:t>You will not be able to complete the activities until this works.</w:t>
       </w:r>
     </w:p>
     <w:p>
@@ -1478,13 +1460,7 @@
         <w:rPr>
           <w:rFonts w:asciiTheme="minorHAnsi" w:hAnsiTheme="minorHAnsi" w:cstheme="minorHAnsi"/>
         </w:rPr>
-        <w:t xml:space="preserve"> </w:t>
-      </w:r>
-      <w:r>
-        <w:rPr>
-          <w:rFonts w:asciiTheme="minorHAnsi" w:hAnsiTheme="minorHAnsi" w:cstheme="minorHAnsi"/>
-        </w:rPr>
-        <w:t>(</w:t>
+        <w:t xml:space="preserve"> (</w:t>
       </w:r>
       <w:hyperlink r:id="rId7" w:history="1">
         <w:r>
@@ -1575,13 +1551,7 @@
         <w:rPr>
           <w:rFonts w:asciiTheme="minorHAnsi" w:hAnsiTheme="minorHAnsi" w:cstheme="minorHAnsi"/>
         </w:rPr>
-        <w:t xml:space="preserve"> </w:t>
-      </w:r>
-      <w:r>
-        <w:rPr>
-          <w:rFonts w:asciiTheme="minorHAnsi" w:hAnsiTheme="minorHAnsi" w:cstheme="minorHAnsi"/>
-        </w:rPr>
-        <w:t>(</w:t>
+        <w:t xml:space="preserve"> (</w:t>
       </w:r>
       <w:hyperlink r:id="rId8" w:history="1">
         <w:r>
@@ -1596,13 +1566,7 @@
         <w:rPr>
           <w:rFonts w:asciiTheme="minorHAnsi" w:hAnsiTheme="minorHAnsi" w:cstheme="minorHAnsi"/>
         </w:rPr>
-        <w:t>)</w:t>
-      </w:r>
-      <w:r>
-        <w:rPr>
-          <w:rFonts w:asciiTheme="minorHAnsi" w:hAnsiTheme="minorHAnsi" w:cstheme="minorHAnsi"/>
-        </w:rPr>
-        <w:t xml:space="preserve">.  </w:t>
+        <w:t xml:space="preserve">).  </w:t>
       </w:r>
       <w:proofErr w:type="spellStart"/>
       <w:r>
@@ -1995,25 +1959,7 @@
         <w:rPr>
           <w:rFonts w:asciiTheme="minorHAnsi" w:hAnsiTheme="minorHAnsi" w:cstheme="minorHAnsi"/>
         </w:rPr>
-        <w:t xml:space="preserve">Open a browser on your virtual machine and </w:t>
-      </w:r>
-      <w:r>
-        <w:rPr>
-          <w:rFonts w:asciiTheme="minorHAnsi" w:hAnsiTheme="minorHAnsi" w:cstheme="minorHAnsi"/>
-        </w:rPr>
-        <w:t>visit</w:t>
-      </w:r>
-      <w:r>
-        <w:rPr>
-          <w:rFonts w:asciiTheme="minorHAnsi" w:hAnsiTheme="minorHAnsi" w:cstheme="minorHAnsi"/>
-        </w:rPr>
-        <w:t xml:space="preserve"> the</w:t>
-      </w:r>
-      <w:r>
-        <w:rPr>
-          <w:rFonts w:asciiTheme="minorHAnsi" w:hAnsiTheme="minorHAnsi" w:cstheme="minorHAnsi"/>
-        </w:rPr>
-        <w:t xml:space="preserve"> LAN URL you identified in question #5. </w:t>
+        <w:t xml:space="preserve">Open a browser on your virtual machine and visit the LAN URL you identified in question #5. </w:t>
       </w:r>
       <w:r>
         <w:rPr>
@@ -2077,31 +2023,7 @@
           <w:rFonts w:asciiTheme="minorHAnsi" w:hAnsiTheme="minorHAnsi" w:cstheme="minorHAnsi"/>
         </w:rPr>
         <w:tab/>
-        <w:t xml:space="preserve">a. </w:t>
-      </w:r>
-      <w:r>
-        <w:rPr>
-          <w:rFonts w:asciiTheme="minorHAnsi" w:hAnsiTheme="minorHAnsi" w:cstheme="minorHAnsi"/>
-        </w:rPr>
-        <w:t>How does the output</w:t>
-      </w:r>
-      <w:r>
-        <w:rPr>
-          <w:rFonts w:asciiTheme="minorHAnsi" w:hAnsiTheme="minorHAnsi" w:cstheme="minorHAnsi"/>
-        </w:rPr>
-        <w:t xml:space="preserve"> from question 5</w:t>
-      </w:r>
-      <w:r>
-        <w:rPr>
-          <w:rFonts w:asciiTheme="minorHAnsi" w:hAnsiTheme="minorHAnsi" w:cstheme="minorHAnsi"/>
-        </w:rPr>
-        <w:t xml:space="preserve"> tell you to stop the </w:t>
-      </w:r>
-      <w:r>
-        <w:rPr>
-          <w:rFonts w:asciiTheme="minorHAnsi" w:hAnsiTheme="minorHAnsi" w:cstheme="minorHAnsi"/>
-        </w:rPr>
-        <w:t>server?</w:t>
+        <w:t>a. How does the output from question 5 tell you to stop the server?</w:t>
       </w:r>
     </w:p>
     <w:p>
@@ -2418,14 +2340,7 @@
             <w:rStyle w:val="Hyperlink"/>
             <w:rFonts w:ascii="Courier" w:hAnsi="Courier" w:cstheme="minorHAnsi"/>
           </w:rPr>
-          <w:t>https://</w:t>
-        </w:r>
-        <w:r>
-          <w:rPr>
-            <w:rStyle w:val="Hyperlink"/>
-            <w:rFonts w:ascii="Courier" w:hAnsi="Courier" w:cstheme="minorHAnsi"/>
-          </w:rPr>
-          <w:t>github.com/dickinson-comp190/alpha</w:t>
+          <w:t>https://github.com/dickinson-comp190/alpha</w:t>
         </w:r>
       </w:hyperlink>
       <w:r>
@@ -3298,6 +3213,7 @@
       <w:r>
         <w:rPr>
           <w:rFonts w:asciiTheme="minorHAnsi" w:hAnsiTheme="minorHAnsi" w:cstheme="minorHAnsi"/>
+          <w:noProof/>
         </w:rPr>
         <w:drawing>
           <wp:inline distT="0" distB="0" distL="0" distR="0" wp14:anchorId="54861626" wp14:editId="370C94CF">
@@ -3395,19 +3311,7 @@
         <w:rPr>
           <w:rFonts w:asciiTheme="minorHAnsi" w:hAnsiTheme="minorHAnsi" w:cstheme="minorHAnsi"/>
         </w:rPr>
-        <w:t>The terminology</w:t>
-      </w:r>
-      <w:r>
-        <w:rPr>
-          <w:rFonts w:asciiTheme="minorHAnsi" w:hAnsiTheme="minorHAnsi" w:cstheme="minorHAnsi"/>
-        </w:rPr>
-        <w:t xml:space="preserve"> will be used a lot in the following exercises</w:t>
-      </w:r>
-      <w:r>
-        <w:rPr>
-          <w:rFonts w:asciiTheme="minorHAnsi" w:hAnsiTheme="minorHAnsi" w:cstheme="minorHAnsi"/>
-        </w:rPr>
-        <w:t>, so t</w:t>
+        <w:t>The terminology will be used a lot in the following exercises, so t</w:t>
       </w:r>
       <w:r>
         <w:rPr>
@@ -4502,19 +4406,7 @@
         <w:rPr>
           <w:rFonts w:ascii="Courier" w:hAnsi="Courier"/>
         </w:rPr>
-        <w:t xml:space="preserve"> --disabled-password</w:t>
-      </w:r>
-      <w:r>
-        <w:rPr>
-          <w:rFonts w:ascii="Courier" w:hAnsi="Courier"/>
-        </w:rPr>
-        <w:t xml:space="preserve"> </w:t>
-      </w:r>
-      <w:r>
-        <w:rPr>
-          <w:rFonts w:ascii="Courier" w:hAnsi="Courier"/>
-        </w:rPr>
-        <w:t>--</w:t>
+        <w:t xml:space="preserve"> --disabled-password --</w:t>
       </w:r>
       <w:proofErr w:type="spellStart"/>
       <w:r>
@@ -4846,19 +4738,7 @@
         <w:rPr>
           <w:rFonts w:asciiTheme="minorHAnsi" w:hAnsiTheme="minorHAnsi" w:cstheme="minorHAnsi"/>
         </w:rPr>
-        <w:t xml:space="preserve"> </w:t>
-      </w:r>
-      <w:r>
-        <w:rPr>
-          <w:rFonts w:asciiTheme="minorHAnsi" w:hAnsiTheme="minorHAnsi" w:cstheme="minorHAnsi"/>
-        </w:rPr>
-        <w:t>statement</w:t>
-      </w:r>
-      <w:r>
-        <w:rPr>
-          <w:rFonts w:asciiTheme="minorHAnsi" w:hAnsiTheme="minorHAnsi" w:cstheme="minorHAnsi"/>
-        </w:rPr>
-        <w:t xml:space="preserve"> specifies the base image from which to start building this image.  By saying </w:t>
+        <w:t xml:space="preserve"> statement specifies the base image from which to start building this image.  By saying </w:t>
       </w:r>
       <w:r>
         <w:rPr>
@@ -4896,13 +4776,7 @@
         <w:rPr>
           <w:rFonts w:asciiTheme="minorHAnsi" w:hAnsiTheme="minorHAnsi" w:cstheme="minorHAnsi"/>
         </w:rPr>
-        <w:t>our image.</w:t>
-      </w:r>
-      <w:r>
-        <w:rPr>
-          <w:rFonts w:asciiTheme="minorHAnsi" w:hAnsiTheme="minorHAnsi" w:cstheme="minorHAnsi"/>
-        </w:rPr>
-        <w:t xml:space="preserve">  </w:t>
+        <w:t xml:space="preserve">our image.  </w:t>
       </w:r>
       <w:r>
         <w:rPr>
@@ -5094,19 +4968,11 @@
         </w:rPr>
         <w:t xml:space="preserve">to </w:t>
       </w:r>
-      <w:proofErr w:type="spellStart"/>
-      <w:r>
-        <w:rPr>
-          <w:rFonts w:asciiTheme="minorHAnsi" w:hAnsiTheme="minorHAnsi" w:cstheme="minorHAnsi"/>
-        </w:rPr>
-        <w:t>run</w:t>
-      </w:r>
-      <w:proofErr w:type="spellEnd"/>
-      <w:r>
-        <w:rPr>
-          <w:rFonts w:asciiTheme="minorHAnsi" w:hAnsiTheme="minorHAnsi" w:cstheme="minorHAnsi"/>
-        </w:rPr>
-        <w:t xml:space="preserve"> the build process.</w:t>
+      <w:r>
+        <w:rPr>
+          <w:rFonts w:asciiTheme="minorHAnsi" w:hAnsiTheme="minorHAnsi" w:cstheme="minorHAnsi"/>
+        </w:rPr>
+        <w:t>run the build process.</w:t>
       </w:r>
     </w:p>
     <w:p>
@@ -5286,19 +5152,7 @@
         <w:rPr>
           <w:rFonts w:asciiTheme="minorHAnsi" w:hAnsiTheme="minorHAnsi" w:cstheme="minorHAnsi"/>
         </w:rPr>
-        <w:t xml:space="preserve"> command to change users.  </w:t>
-      </w:r>
-      <w:r>
-        <w:rPr>
-          <w:rFonts w:asciiTheme="minorHAnsi" w:hAnsiTheme="minorHAnsi" w:cstheme="minorHAnsi"/>
-        </w:rPr>
-        <w:t xml:space="preserve">All </w:t>
-      </w:r>
-      <w:r>
-        <w:rPr>
-          <w:rFonts w:asciiTheme="minorHAnsi" w:hAnsiTheme="minorHAnsi" w:cstheme="minorHAnsi"/>
-        </w:rPr>
-        <w:t xml:space="preserve">of </w:t>
+        <w:t xml:space="preserve"> command to change users.  All of </w:t>
       </w:r>
       <w:r>
         <w:rPr>
@@ -5408,99 +5262,69 @@
         <w:rPr>
           <w:rFonts w:asciiTheme="minorHAnsi" w:hAnsiTheme="minorHAnsi" w:cstheme="minorHAnsi"/>
         </w:rPr>
+        <w:t xml:space="preserve"> statement indicates the command to be run when a container built from the image is started.  </w:t>
+      </w:r>
+      <w:r>
+        <w:rPr>
+          <w:rFonts w:asciiTheme="minorHAnsi" w:hAnsiTheme="minorHAnsi" w:cstheme="minorHAnsi"/>
+        </w:rPr>
+        <w:t xml:space="preserve">In the above </w:t>
+      </w:r>
+      <w:proofErr w:type="spellStart"/>
+      <w:r>
+        <w:rPr>
+          <w:rFonts w:ascii="Courier" w:hAnsi="Courier" w:cstheme="minorHAnsi"/>
+        </w:rPr>
+        <w:t>Dockerfile</w:t>
+      </w:r>
+      <w:proofErr w:type="spellEnd"/>
+      <w:r>
+        <w:rPr>
+          <w:rFonts w:asciiTheme="minorHAnsi" w:hAnsiTheme="minorHAnsi" w:cstheme="minorHAnsi"/>
+        </w:rPr>
+        <w:t xml:space="preserve">, the command specifies that the </w:t>
+      </w:r>
+      <w:r>
+        <w:rPr>
+          <w:rFonts w:ascii="Courier" w:hAnsi="Courier" w:cstheme="minorHAnsi"/>
+        </w:rPr>
+        <w:t>bash</w:t>
+      </w:r>
+      <w:r>
+        <w:rPr>
+          <w:rFonts w:asciiTheme="minorHAnsi" w:hAnsiTheme="minorHAnsi" w:cstheme="minorHAnsi"/>
+        </w:rPr>
+        <w:t xml:space="preserve"> shell is to be run</w:t>
+      </w:r>
+      <w:r>
+        <w:rPr>
+          <w:rFonts w:asciiTheme="minorHAnsi" w:hAnsiTheme="minorHAnsi" w:cstheme="minorHAnsi"/>
+        </w:rPr>
+        <w:t>.  So</w:t>
+      </w:r>
+      <w:r>
+        <w:rPr>
+          <w:rFonts w:asciiTheme="minorHAnsi" w:hAnsiTheme="minorHAnsi" w:cstheme="minorHAnsi"/>
+        </w:rPr>
+        <w:t>,</w:t>
+      </w:r>
+      <w:r>
+        <w:rPr>
+          <w:rFonts w:asciiTheme="minorHAnsi" w:hAnsiTheme="minorHAnsi" w:cstheme="minorHAnsi"/>
+        </w:rPr>
         <w:t xml:space="preserve"> </w:t>
       </w:r>
       <w:r>
         <w:rPr>
           <w:rFonts w:asciiTheme="minorHAnsi" w:hAnsiTheme="minorHAnsi" w:cstheme="minorHAnsi"/>
         </w:rPr>
-        <w:t>statement</w:t>
-      </w:r>
-      <w:r>
-        <w:rPr>
-          <w:rFonts w:asciiTheme="minorHAnsi" w:hAnsiTheme="minorHAnsi" w:cstheme="minorHAnsi"/>
-        </w:rPr>
-        <w:t xml:space="preserve"> indicates the command to </w:t>
-      </w:r>
-      <w:r>
-        <w:rPr>
-          <w:rFonts w:asciiTheme="minorHAnsi" w:hAnsiTheme="minorHAnsi" w:cstheme="minorHAnsi"/>
-        </w:rPr>
-        <w:t xml:space="preserve">be </w:t>
-      </w:r>
-      <w:r>
-        <w:rPr>
-          <w:rFonts w:asciiTheme="minorHAnsi" w:hAnsiTheme="minorHAnsi" w:cstheme="minorHAnsi"/>
-        </w:rPr>
-        <w:t xml:space="preserve">run when a container built from the image is started.  </w:t>
-      </w:r>
-      <w:r>
-        <w:rPr>
-          <w:rFonts w:asciiTheme="minorHAnsi" w:hAnsiTheme="minorHAnsi" w:cstheme="minorHAnsi"/>
-        </w:rPr>
-        <w:t xml:space="preserve">In the above </w:t>
-      </w:r>
-      <w:proofErr w:type="spellStart"/>
-      <w:r>
-        <w:rPr>
-          <w:rFonts w:ascii="Courier" w:hAnsi="Courier" w:cstheme="minorHAnsi"/>
-        </w:rPr>
-        <w:t>Dockerfile</w:t>
-      </w:r>
-      <w:proofErr w:type="spellEnd"/>
-      <w:r>
-        <w:rPr>
-          <w:rFonts w:asciiTheme="minorHAnsi" w:hAnsiTheme="minorHAnsi" w:cstheme="minorHAnsi"/>
-        </w:rPr>
-        <w:t xml:space="preserve">, the command specifies that the </w:t>
-      </w:r>
-      <w:r>
-        <w:rPr>
-          <w:rFonts w:ascii="Courier" w:hAnsi="Courier" w:cstheme="minorHAnsi"/>
-        </w:rPr>
-        <w:t>bash</w:t>
-      </w:r>
-      <w:r>
-        <w:rPr>
-          <w:rFonts w:asciiTheme="minorHAnsi" w:hAnsiTheme="minorHAnsi" w:cstheme="minorHAnsi"/>
-        </w:rPr>
-        <w:t xml:space="preserve"> shell is to be run</w:t>
-      </w:r>
-      <w:r>
-        <w:rPr>
-          <w:rFonts w:asciiTheme="minorHAnsi" w:hAnsiTheme="minorHAnsi" w:cstheme="minorHAnsi"/>
-        </w:rPr>
-        <w:t>.  So</w:t>
-      </w:r>
-      <w:r>
-        <w:rPr>
-          <w:rFonts w:asciiTheme="minorHAnsi" w:hAnsiTheme="minorHAnsi" w:cstheme="minorHAnsi"/>
-        </w:rPr>
-        <w:t>,</w:t>
-      </w:r>
-      <w:r>
-        <w:rPr>
-          <w:rFonts w:asciiTheme="minorHAnsi" w:hAnsiTheme="minorHAnsi" w:cstheme="minorHAnsi"/>
-        </w:rPr>
-        <w:t xml:space="preserve"> </w:t>
-      </w:r>
-      <w:r>
-        <w:rPr>
-          <w:rFonts w:asciiTheme="minorHAnsi" w:hAnsiTheme="minorHAnsi" w:cstheme="minorHAnsi"/>
-        </w:rPr>
         <w:t xml:space="preserve">when this container is started you </w:t>
       </w:r>
       <w:r>
         <w:rPr>
           <w:rFonts w:asciiTheme="minorHAnsi" w:hAnsiTheme="minorHAnsi" w:cstheme="minorHAnsi"/>
         </w:rPr>
-        <w:t>will see a command pro</w:t>
-      </w:r>
-      <w:r>
-        <w:rPr>
-          <w:rFonts w:asciiTheme="minorHAnsi" w:hAnsiTheme="minorHAnsi" w:cstheme="minorHAnsi"/>
-        </w:rPr>
-        <w:t>mpt, just like</w:t>
+        <w:t>will see a command prompt, just like</w:t>
       </w:r>
       <w:r>
         <w:rPr>
@@ -5735,13 +5559,7 @@
         <w:rPr>
           <w:rFonts w:asciiTheme="minorHAnsi" w:hAnsiTheme="minorHAnsi" w:cstheme="minorHAnsi"/>
         </w:rPr>
-        <w:t xml:space="preserve">14. </w:t>
-      </w:r>
-      <w:r>
-        <w:rPr>
-          <w:rFonts w:asciiTheme="minorHAnsi" w:hAnsiTheme="minorHAnsi" w:cstheme="minorHAnsi"/>
-        </w:rPr>
-        <w:t xml:space="preserve">The </w:t>
+        <w:t xml:space="preserve">14. The </w:t>
       </w:r>
       <w:r>
         <w:rPr>
@@ -6051,13 +5869,7 @@
         <w:rPr>
           <w:rFonts w:asciiTheme="minorHAnsi" w:hAnsiTheme="minorHAnsi" w:cstheme="minorHAnsi"/>
         </w:rPr>
-        <w:t>change the name and tag of an im</w:t>
-      </w:r>
-      <w:r>
-        <w:rPr>
-          <w:rFonts w:asciiTheme="minorHAnsi" w:hAnsiTheme="minorHAnsi" w:cstheme="minorHAnsi"/>
-        </w:rPr>
-        <w:t xml:space="preserve">age with </w:t>
+        <w:t xml:space="preserve">change the name and tag of an image with </w:t>
       </w:r>
       <w:r>
         <w:rPr>
@@ -6290,19 +6102,7 @@
         <w:rPr>
           <w:rFonts w:asciiTheme="minorHAnsi" w:hAnsiTheme="minorHAnsi" w:cstheme="minorHAnsi"/>
         </w:rPr>
-        <w:t xml:space="preserve">, just like </w:t>
-      </w:r>
-      <w:r>
-        <w:rPr>
-          <w:rFonts w:asciiTheme="minorHAnsi" w:hAnsiTheme="minorHAnsi" w:cstheme="minorHAnsi"/>
-        </w:rPr>
-        <w:t>git’s commit ID’s</w:t>
-      </w:r>
-      <w:r>
-        <w:rPr>
-          <w:rFonts w:asciiTheme="minorHAnsi" w:hAnsiTheme="minorHAnsi" w:cstheme="minorHAnsi"/>
-        </w:rPr>
-        <w:t>.</w:t>
+        <w:t>, just like git’s commit ID’s.</w:t>
       </w:r>
       <w:r>
         <w:rPr>
@@ -6501,31 +6301,7 @@
         <w:rPr>
           <w:rFonts w:asciiTheme="minorHAnsi" w:hAnsiTheme="minorHAnsi" w:cstheme="minorHAnsi"/>
         </w:rPr>
-        <w:t xml:space="preserve">Now that you have </w:t>
-      </w:r>
-      <w:r>
-        <w:rPr>
-          <w:rFonts w:asciiTheme="minorHAnsi" w:hAnsiTheme="minorHAnsi" w:cstheme="minorHAnsi"/>
-        </w:rPr>
-        <w:t xml:space="preserve">create </w:t>
-      </w:r>
-      <w:r>
-        <w:rPr>
-          <w:rFonts w:asciiTheme="minorHAnsi" w:hAnsiTheme="minorHAnsi" w:cstheme="minorHAnsi"/>
-        </w:rPr>
-        <w:t xml:space="preserve">an image, </w:t>
-      </w:r>
-      <w:r>
-        <w:rPr>
-          <w:rFonts w:asciiTheme="minorHAnsi" w:hAnsiTheme="minorHAnsi" w:cstheme="minorHAnsi"/>
-        </w:rPr>
-        <w:t>the next step is to use it to create a container</w:t>
-      </w:r>
-      <w:r>
-        <w:rPr>
-          <w:rFonts w:asciiTheme="minorHAnsi" w:hAnsiTheme="minorHAnsi" w:cstheme="minorHAnsi"/>
-        </w:rPr>
-        <w:t xml:space="preserve">.  </w:t>
+        <w:t xml:space="preserve">Now that you have create an image, the next step is to use it to create a container.  </w:t>
       </w:r>
     </w:p>
     <w:p>
@@ -6546,13 +6322,7 @@
         <w:rPr>
           <w:rFonts w:asciiTheme="minorHAnsi" w:hAnsiTheme="minorHAnsi" w:cstheme="minorHAnsi"/>
         </w:rPr>
-        <w:t xml:space="preserve">a. </w:t>
-      </w:r>
-      <w:r>
-        <w:rPr>
-          <w:rFonts w:asciiTheme="minorHAnsi" w:hAnsiTheme="minorHAnsi" w:cstheme="minorHAnsi"/>
-        </w:rPr>
-        <w:t xml:space="preserve">First let’s check if </w:t>
+        <w:t xml:space="preserve">a. First let’s check if </w:t>
       </w:r>
       <w:r>
         <w:rPr>
@@ -6564,13 +6334,7 @@
         <w:rPr>
           <w:rFonts w:asciiTheme="minorHAnsi" w:hAnsiTheme="minorHAnsi" w:cstheme="minorHAnsi"/>
         </w:rPr>
-        <w:t xml:space="preserve"> have any containers already.  </w:t>
-      </w:r>
-      <w:r>
-        <w:rPr>
-          <w:rFonts w:asciiTheme="minorHAnsi" w:hAnsiTheme="minorHAnsi" w:cstheme="minorHAnsi"/>
-        </w:rPr>
-        <w:t xml:space="preserve">The </w:t>
+        <w:t xml:space="preserve"> have any containers already.  The </w:t>
       </w:r>
       <w:r>
         <w:rPr>
@@ -6702,25 +6466,7 @@
         <w:rPr>
           <w:rFonts w:asciiTheme="minorHAnsi" w:hAnsiTheme="minorHAnsi" w:cstheme="minorHAnsi"/>
         </w:rPr>
-        <w:t xml:space="preserve"> command is used to turn an image into a container. </w:t>
-      </w:r>
-      <w:r>
-        <w:rPr>
-          <w:rFonts w:asciiTheme="minorHAnsi" w:hAnsiTheme="minorHAnsi" w:cstheme="minorHAnsi"/>
-        </w:rPr>
-        <w:t>Customize</w:t>
-      </w:r>
-      <w:r>
-        <w:rPr>
-          <w:rFonts w:asciiTheme="minorHAnsi" w:hAnsiTheme="minorHAnsi" w:cstheme="minorHAnsi"/>
-        </w:rPr>
-        <w:t xml:space="preserve"> the following docker create command to make a container</w:t>
-      </w:r>
-      <w:r>
-        <w:rPr>
-          <w:rFonts w:asciiTheme="minorHAnsi" w:hAnsiTheme="minorHAnsi" w:cstheme="minorHAnsi"/>
-        </w:rPr>
-        <w:t xml:space="preserve"> named </w:t>
+        <w:t xml:space="preserve"> command is used to turn an image into a container. Customize the following docker create command to make a container named </w:t>
       </w:r>
       <w:r>
         <w:rPr>
@@ -6756,19 +6502,7 @@
         <w:rPr>
           <w:rFonts w:asciiTheme="minorHAnsi" w:hAnsiTheme="minorHAnsi" w:cstheme="minorHAnsi"/>
         </w:rPr>
-        <w:t xml:space="preserve">from </w:t>
-      </w:r>
-      <w:r>
-        <w:rPr>
-          <w:rFonts w:asciiTheme="minorHAnsi" w:hAnsiTheme="minorHAnsi" w:cstheme="minorHAnsi"/>
-        </w:rPr>
-        <w:t>the image you created</w:t>
-      </w:r>
-      <w:r>
-        <w:rPr>
-          <w:rFonts w:asciiTheme="minorHAnsi" w:hAnsiTheme="minorHAnsi" w:cstheme="minorHAnsi"/>
-        </w:rPr>
-        <w:t>:</w:t>
+        <w:t>from the image you created:</w:t>
       </w:r>
     </w:p>
     <w:p>
@@ -6818,15 +6552,7 @@
           <w:sz w:val="22"/>
           <w:szCs w:val="22"/>
         </w:rPr>
-        <w:t xml:space="preserve">--name </w:t>
-      </w:r>
-      <w:r>
-        <w:rPr>
-          <w:rFonts w:ascii="Courier" w:hAnsi="Courier" w:cstheme="minorHAnsi"/>
-          <w:sz w:val="22"/>
-          <w:szCs w:val="22"/>
-        </w:rPr>
-        <w:t>&lt;container name&gt; &lt;image name&gt;</w:t>
+        <w:t>--name &lt;container name&gt; &lt;image name&gt;</w:t>
       </w:r>
       <w:r>
         <w:rPr>
@@ -7338,13 +7064,7 @@
         <w:rPr>
           <w:rFonts w:asciiTheme="minorHAnsi" w:hAnsiTheme="minorHAnsi" w:cstheme="minorHAnsi"/>
         </w:rPr>
-        <w:t xml:space="preserve">a. </w:t>
-      </w:r>
-      <w:r>
-        <w:rPr>
-          <w:rFonts w:asciiTheme="minorHAnsi" w:hAnsiTheme="minorHAnsi" w:cstheme="minorHAnsi"/>
-        </w:rPr>
-        <w:t xml:space="preserve">First, let’s check if </w:t>
+        <w:t xml:space="preserve">a. First, let’s check if </w:t>
       </w:r>
       <w:r>
         <w:rPr>
@@ -7356,13 +7076,7 @@
         <w:rPr>
           <w:rFonts w:asciiTheme="minorHAnsi" w:hAnsiTheme="minorHAnsi" w:cstheme="minorHAnsi"/>
         </w:rPr>
-        <w:t xml:space="preserve"> any running containers already.  </w:t>
-      </w:r>
-      <w:r>
-        <w:rPr>
-          <w:rFonts w:asciiTheme="minorHAnsi" w:hAnsiTheme="minorHAnsi" w:cstheme="minorHAnsi"/>
-        </w:rPr>
-        <w:t xml:space="preserve">The </w:t>
+        <w:t xml:space="preserve"> any running containers already.  The </w:t>
       </w:r>
       <w:r>
         <w:rPr>
@@ -7514,19 +7228,7 @@
         <w:rPr>
           <w:rFonts w:asciiTheme="minorHAnsi" w:hAnsiTheme="minorHAnsi" w:cstheme="minorHAnsi"/>
         </w:rPr>
-        <w:t xml:space="preserve"> will start up the named container.  Give a command that will start the container that you created in question </w:t>
-      </w:r>
-      <w:r>
-        <w:rPr>
-          <w:rFonts w:asciiTheme="minorHAnsi" w:hAnsiTheme="minorHAnsi" w:cstheme="minorHAnsi"/>
-        </w:rPr>
-        <w:t>16</w:t>
-      </w:r>
-      <w:r>
-        <w:rPr>
-          <w:rFonts w:asciiTheme="minorHAnsi" w:hAnsiTheme="minorHAnsi" w:cstheme="minorHAnsi"/>
-        </w:rPr>
-        <w:t>.</w:t>
+        <w:t xml:space="preserve"> will start up the named container.  Give a command that will start the container that you created in question 16.</w:t>
       </w:r>
     </w:p>
     <w:p>
@@ -7571,13 +7273,7 @@
         <w:rPr>
           <w:rFonts w:asciiTheme="minorHAnsi" w:hAnsiTheme="minorHAnsi" w:cstheme="minorHAnsi"/>
         </w:rPr>
-        <w:t>c</w:t>
-      </w:r>
-      <w:r>
-        <w:rPr>
-          <w:rFonts w:asciiTheme="minorHAnsi" w:hAnsiTheme="minorHAnsi" w:cstheme="minorHAnsi"/>
-        </w:rPr>
-        <w:t xml:space="preserve">. Open another terminal in your virtual box and use the </w:t>
+        <w:t xml:space="preserve">c. Open another terminal in your virtual box and use the </w:t>
       </w:r>
       <w:r>
         <w:rPr>
@@ -7767,19 +7463,7 @@
         <w:rPr>
           <w:rFonts w:asciiTheme="minorHAnsi" w:hAnsiTheme="minorHAnsi" w:cstheme="minorHAnsi"/>
         </w:rPr>
-        <w:t xml:space="preserve"> prompt in the container. </w:t>
-      </w:r>
-      <w:r>
-        <w:rPr>
-          <w:rFonts w:asciiTheme="minorHAnsi" w:hAnsiTheme="minorHAnsi" w:cstheme="minorHAnsi"/>
-        </w:rPr>
-        <w:t>This will be the prompt with the SHA of the container.</w:t>
-      </w:r>
-      <w:r>
-        <w:rPr>
-          <w:rFonts w:asciiTheme="minorHAnsi" w:hAnsiTheme="minorHAnsi" w:cstheme="minorHAnsi"/>
-        </w:rPr>
-        <w:t xml:space="preserve">  What is the output? Why?</w:t>
+        <w:t xml:space="preserve"> prompt in the container. This will be the prompt with the SHA of the container.  What is the output? Why?</w:t>
       </w:r>
     </w:p>
     <w:p>
@@ -8154,19 +7838,7 @@
         <w:rPr>
           <w:rFonts w:asciiTheme="minorHAnsi" w:hAnsiTheme="minorHAnsi" w:cstheme="minorHAnsi"/>
         </w:rPr>
-        <w:t xml:space="preserve"> command </w:t>
-      </w:r>
-      <w:r>
-        <w:rPr>
-          <w:rFonts w:asciiTheme="minorHAnsi" w:hAnsiTheme="minorHAnsi" w:cstheme="minorHAnsi"/>
-        </w:rPr>
-        <w:t>can be</w:t>
-      </w:r>
-      <w:r>
-        <w:rPr>
-          <w:rFonts w:asciiTheme="minorHAnsi" w:hAnsiTheme="minorHAnsi" w:cstheme="minorHAnsi"/>
-        </w:rPr>
-        <w:t xml:space="preserve"> used to stop a running container. </w:t>
+        <w:t xml:space="preserve"> command can be used to stop a running container. </w:t>
       </w:r>
       <w:r>
         <w:rPr>
@@ -8299,13 +7971,7 @@
         <w:rPr>
           <w:rFonts w:asciiTheme="minorHAnsi" w:hAnsiTheme="minorHAnsi" w:cstheme="minorHAnsi"/>
         </w:rPr>
-        <w:t xml:space="preserve">When a container is stopped </w:t>
-      </w:r>
-      <w:r>
-        <w:rPr>
-          <w:rFonts w:asciiTheme="minorHAnsi" w:hAnsiTheme="minorHAnsi" w:cstheme="minorHAnsi"/>
-        </w:rPr>
-        <w:t xml:space="preserve">it is not deleted.  </w:t>
+        <w:t xml:space="preserve">When a container is stopped it is not deleted.  </w:t>
       </w:r>
       <w:r>
         <w:rPr>
@@ -8505,19 +8171,7 @@
           <w:rFonts w:asciiTheme="minorHAnsi" w:hAnsiTheme="minorHAnsi" w:cstheme="minorHAnsi"/>
         </w:rPr>
         <w:tab/>
-        <w:t xml:space="preserve">a. Give a command that will delete </w:t>
-      </w:r>
-      <w:r>
-        <w:rPr>
-          <w:rFonts w:asciiTheme="minorHAnsi" w:hAnsiTheme="minorHAnsi" w:cstheme="minorHAnsi"/>
-        </w:rPr>
-        <w:t>the container that you created</w:t>
-      </w:r>
-      <w:r>
-        <w:rPr>
-          <w:rFonts w:asciiTheme="minorHAnsi" w:hAnsiTheme="minorHAnsi" w:cstheme="minorHAnsi"/>
-        </w:rPr>
-        <w:t>.</w:t>
+        <w:t>a. Give a command that will delete the container that you created.</w:t>
       </w:r>
     </w:p>
     <w:p>
@@ -8561,19 +8215,7 @@
         <w:rPr>
           <w:rFonts w:asciiTheme="minorHAnsi" w:hAnsiTheme="minorHAnsi" w:cstheme="minorHAnsi"/>
         </w:rPr>
-        <w:t xml:space="preserve">b. What docker command can you use to check that the container has been deleted?  Use your command to confirm that you have deleted the container. If </w:t>
-      </w:r>
-      <w:r>
-        <w:rPr>
-          <w:rFonts w:asciiTheme="minorHAnsi" w:hAnsiTheme="minorHAnsi" w:cstheme="minorHAnsi"/>
-        </w:rPr>
-        <w:t>it has not been deleted</w:t>
-      </w:r>
-      <w:r>
-        <w:rPr>
-          <w:rFonts w:asciiTheme="minorHAnsi" w:hAnsiTheme="minorHAnsi" w:cstheme="minorHAnsi"/>
-        </w:rPr>
-        <w:t>, revisit part a.</w:t>
+        <w:t>b. What docker command can you use to check that the container has been deleted?  Use your command to confirm that you have deleted the container. If it has not been deleted, revisit part a.</w:t>
       </w:r>
     </w:p>
     <w:p>
@@ -8677,19 +8319,7 @@
         <w:rPr>
           <w:rFonts w:asciiTheme="minorHAnsi" w:hAnsiTheme="minorHAnsi" w:cstheme="minorHAnsi"/>
         </w:rPr>
-        <w:t xml:space="preserve">both create </w:t>
-      </w:r>
-      <w:r>
-        <w:rPr>
-          <w:rFonts w:asciiTheme="minorHAnsi" w:hAnsiTheme="minorHAnsi" w:cstheme="minorHAnsi"/>
-        </w:rPr>
-        <w:t>the</w:t>
-      </w:r>
-      <w:r>
-        <w:rPr>
-          <w:rFonts w:asciiTheme="minorHAnsi" w:hAnsiTheme="minorHAnsi" w:cstheme="minorHAnsi"/>
-        </w:rPr>
-        <w:t xml:space="preserve"> container and start it.  Do some research on the </w:t>
+        <w:t xml:space="preserve">both create the container and start it.  Do some research on the </w:t>
       </w:r>
       <w:r>
         <w:rPr>
@@ -8713,61 +8343,7 @@
         <w:rPr>
           <w:rFonts w:asciiTheme="minorHAnsi" w:hAnsiTheme="minorHAnsi" w:cstheme="minorHAnsi"/>
         </w:rPr>
-        <w:t xml:space="preserve"> to create </w:t>
-      </w:r>
-      <w:r>
-        <w:rPr>
-          <w:rFonts w:asciiTheme="minorHAnsi" w:hAnsiTheme="minorHAnsi" w:cstheme="minorHAnsi"/>
-        </w:rPr>
-        <w:t>your</w:t>
-      </w:r>
-      <w:r>
-        <w:rPr>
-          <w:rFonts w:asciiTheme="minorHAnsi" w:hAnsiTheme="minorHAnsi" w:cstheme="minorHAnsi"/>
-        </w:rPr>
-        <w:t xml:space="preserve"> container and start it.  </w:t>
-      </w:r>
-      <w:r>
-        <w:rPr>
-          <w:rFonts w:asciiTheme="minorHAnsi" w:hAnsiTheme="minorHAnsi" w:cstheme="minorHAnsi"/>
-        </w:rPr>
-        <w:t>M</w:t>
-      </w:r>
-      <w:r>
-        <w:rPr>
-          <w:rFonts w:asciiTheme="minorHAnsi" w:hAnsiTheme="minorHAnsi" w:cstheme="minorHAnsi"/>
-        </w:rPr>
-        <w:t xml:space="preserve">ake your command </w:t>
-      </w:r>
-      <w:r>
-        <w:rPr>
-          <w:rFonts w:asciiTheme="minorHAnsi" w:hAnsiTheme="minorHAnsi" w:cstheme="minorHAnsi"/>
-        </w:rPr>
-        <w:t xml:space="preserve">so that </w:t>
-      </w:r>
-      <w:r>
-        <w:rPr>
-          <w:rFonts w:asciiTheme="minorHAnsi" w:hAnsiTheme="minorHAnsi" w:cstheme="minorHAnsi"/>
-        </w:rPr>
-        <w:t>also automatically delete</w:t>
-      </w:r>
-      <w:r>
-        <w:rPr>
-          <w:rFonts w:asciiTheme="minorHAnsi" w:hAnsiTheme="minorHAnsi" w:cstheme="minorHAnsi"/>
-        </w:rPr>
-        <w:t>s</w:t>
-      </w:r>
-      <w:r>
-        <w:rPr>
-          <w:rFonts w:asciiTheme="minorHAnsi" w:hAnsiTheme="minorHAnsi" w:cstheme="minorHAnsi"/>
-        </w:rPr>
-        <w:t xml:space="preserve"> the container when it exits.</w:t>
-      </w:r>
-      <w:r>
-        <w:rPr>
-          <w:rFonts w:asciiTheme="minorHAnsi" w:hAnsiTheme="minorHAnsi" w:cstheme="minorHAnsi"/>
-        </w:rPr>
-        <w:t xml:space="preserve">  Be sure to test your command. You’ll want to use </w:t>
+        <w:t xml:space="preserve"> to create your container and start it.  Make your command so that also automatically deletes the container when it exits.  Be sure to test your command. You’ll want to use </w:t>
       </w:r>
       <w:r>
         <w:rPr>
@@ -9109,6 +8685,12 @@
       </w:r>
       <w:r>
         <w:rPr>
+          <w:rFonts w:ascii="Courier" w:hAnsi="Courier" w:cstheme="minorHAnsi"/>
+        </w:rPr>
+        <w:t>:&lt;tag&gt;</w:t>
+      </w:r>
+      <w:r>
+        <w:rPr>
           <w:rFonts w:asciiTheme="minorHAnsi" w:hAnsiTheme="minorHAnsi" w:cstheme="minorHAnsi"/>
         </w:rPr>
         <w:t xml:space="preserve"> will delete the named image. </w:t>
@@ -9386,19 +8968,7 @@
         <w:rPr>
           <w:rFonts w:asciiTheme="minorHAnsi" w:hAnsiTheme="minorHAnsi" w:cstheme="minorHAnsi"/>
         </w:rPr>
-        <w:t xml:space="preserve">. Optional: </w:t>
-      </w:r>
-      <w:r>
-        <w:rPr>
-          <w:rFonts w:asciiTheme="minorHAnsi" w:hAnsiTheme="minorHAnsi" w:cstheme="minorHAnsi"/>
-        </w:rPr>
-        <w:t>As with containers, w</w:t>
-      </w:r>
-      <w:r>
-        <w:rPr>
-          <w:rFonts w:asciiTheme="minorHAnsi" w:hAnsiTheme="minorHAnsi" w:cstheme="minorHAnsi"/>
-        </w:rPr>
-        <w:t xml:space="preserve">hen developing a new </w:t>
+        <w:t xml:space="preserve">. Optional: As with containers, when developing a new </w:t>
       </w:r>
       <w:proofErr w:type="spellStart"/>
       <w:r>
@@ -9412,13 +8982,7 @@
         <w:rPr>
           <w:rFonts w:asciiTheme="minorHAnsi" w:hAnsiTheme="minorHAnsi" w:cstheme="minorHAnsi"/>
         </w:rPr>
-        <w:t xml:space="preserve"> it is not unusual to end up with lots of </w:t>
-      </w:r>
-      <w:r>
-        <w:rPr>
-          <w:rFonts w:asciiTheme="minorHAnsi" w:hAnsiTheme="minorHAnsi" w:cstheme="minorHAnsi"/>
-        </w:rPr>
-        <w:t xml:space="preserve">images named </w:t>
+        <w:t xml:space="preserve"> it is not unusual to end up with lots of images named </w:t>
       </w:r>
       <w:r>
         <w:rPr>
@@ -9466,13 +9030,7 @@
         <w:rPr>
           <w:rFonts w:asciiTheme="minorHAnsi" w:hAnsiTheme="minorHAnsi" w:cstheme="minorHAnsi"/>
         </w:rPr>
-        <w:t xml:space="preserve"> images</w:t>
-      </w:r>
-      <w:r>
-        <w:rPr>
-          <w:rFonts w:asciiTheme="minorHAnsi" w:hAnsiTheme="minorHAnsi" w:cstheme="minorHAnsi"/>
-        </w:rPr>
-        <w:t>.</w:t>
+        <w:t xml:space="preserve"> images.</w:t>
       </w:r>
       <w:r>
         <w:rPr>
@@ -9985,19 +9543,7 @@
               <w:rPr>
                 <w:rFonts w:asciiTheme="minorHAnsi" w:hAnsiTheme="minorHAnsi" w:cstheme="minorHAnsi"/>
               </w:rPr>
-              <w:t xml:space="preserve">List </w:t>
-            </w:r>
-            <w:r>
-              <w:rPr>
-                <w:rFonts w:asciiTheme="minorHAnsi" w:hAnsiTheme="minorHAnsi" w:cstheme="minorHAnsi"/>
-              </w:rPr>
-              <w:t xml:space="preserve">all </w:t>
-            </w:r>
-            <w:r>
-              <w:rPr>
-                <w:rFonts w:asciiTheme="minorHAnsi" w:hAnsiTheme="minorHAnsi" w:cstheme="minorHAnsi"/>
-              </w:rPr>
-              <w:t>images</w:t>
+              <w:t>List all images</w:t>
             </w:r>
           </w:p>
         </w:tc>
@@ -12747,6 +12293,7 @@
   <w:style w:type="character" w:default="1" w:styleId="DefaultParagraphFont">
     <w:name w:val="Default Paragraph Font"/>
     <w:uiPriority w:val="1"/>
+    <w:semiHidden/>
     <w:unhideWhenUsed/>
   </w:style>
   <w:style w:type="table" w:default="1" w:styleId="TableNormal">

</xml_diff>